<commit_message>
SDA lab 16 update
</commit_message>
<xml_diff>
--- a/2020-Structuri de Date si Algoritmi/labs/16/Enunt-laborator16.docx
+++ b/2020-Structuri de Date si Algoritmi/labs/16/Enunt-laborator16.docx
@@ -246,7 +246,6 @@
         </w:rPr>
         <w:t xml:space="preserve">. </w:t>
       </w:r>
-      <w:proofErr w:type="gramStart"/>
       <w:r>
         <w:rPr>
           <w:rFonts w:ascii="Courier New" w:eastAsia="Times New Roman" w:hAnsi="Courier New" w:cs="Courier New"/>
@@ -267,19 +266,7 @@
           <w:szCs w:val="20"/>
           <w:highlight w:val="lightGray"/>
         </w:rPr>
-        <w:t>(</w:t>
-      </w:r>
-      <w:proofErr w:type="gramEnd"/>
-      <w:r>
-        <w:rPr>
-          <w:rFonts w:ascii="Courier New" w:eastAsia="Times New Roman" w:hAnsi="Courier New" w:cs="Courier New"/>
-          <w:b/>
-          <w:bCs/>
-          <w:sz w:val="20"/>
-          <w:szCs w:val="20"/>
-          <w:highlight w:val="lightGray"/>
-        </w:rPr>
-        <w:t>)</w:t>
+        <w:t>()</w:t>
       </w:r>
     </w:p>
     <w:p>
@@ -317,17 +304,6 @@
           <w:lang w:val="ro-RO"/>
         </w:rPr>
         <w:t>mergeSort</w:t>
-      </w:r>
-      <w:r>
-        <w:rPr>
-          <w:rFonts w:ascii="Arial" w:eastAsia="Times New Roman" w:hAnsi="Arial" w:cs="Arial"/>
-          <w:b/>
-          <w:bCs/>
-          <w:sz w:val="24"/>
-          <w:szCs w:val="24"/>
-          <w:lang w:val="ro-RO"/>
-        </w:rPr>
-        <w:t>Rec</w:t>
       </w:r>
       <w:r>
         <w:rPr>
@@ -438,7 +414,6 @@
         <w:t xml:space="preserve">. </w:t>
       </w:r>
       <w:proofErr w:type="spellStart"/>
-      <w:proofErr w:type="gramStart"/>
       <w:r>
         <w:rPr>
           <w:rFonts w:ascii="Courier New" w:eastAsia="Times New Roman" w:hAnsi="Courier New" w:cs="Courier New"/>
@@ -471,19 +446,7 @@
           <w:szCs w:val="20"/>
           <w:highlight w:val="lightGray"/>
         </w:rPr>
-        <w:t>(</w:t>
-      </w:r>
-      <w:proofErr w:type="gramEnd"/>
-      <w:r>
-        <w:rPr>
-          <w:rFonts w:ascii="Courier New" w:eastAsia="Times New Roman" w:hAnsi="Courier New" w:cs="Courier New"/>
-          <w:b/>
-          <w:bCs/>
-          <w:sz w:val="20"/>
-          <w:szCs w:val="20"/>
-          <w:highlight w:val="lightGray"/>
-        </w:rPr>
-        <w:t>)</w:t>
+        <w:t>()</w:t>
       </w:r>
     </w:p>
     <w:p>
@@ -631,7 +594,6 @@
         <w:t xml:space="preserve">). </w:t>
       </w:r>
       <w:proofErr w:type="spellStart"/>
-      <w:proofErr w:type="gramStart"/>
       <w:r>
         <w:rPr>
           <w:rFonts w:ascii="Courier New" w:eastAsia="Times New Roman" w:hAnsi="Courier New" w:cs="Courier New"/>
@@ -653,19 +615,7 @@
           <w:szCs w:val="20"/>
           <w:highlight w:val="lightGray"/>
         </w:rPr>
-        <w:t>(</w:t>
-      </w:r>
-      <w:proofErr w:type="gramEnd"/>
-      <w:r>
-        <w:rPr>
-          <w:rFonts w:ascii="Courier New" w:eastAsia="Times New Roman" w:hAnsi="Courier New" w:cs="Courier New"/>
-          <w:b/>
-          <w:bCs/>
-          <w:sz w:val="20"/>
-          <w:szCs w:val="20"/>
-          <w:highlight w:val="lightGray"/>
-        </w:rPr>
-        <w:t>)</w:t>
+        <w:t>()</w:t>
       </w:r>
     </w:p>
     <w:p>
@@ -723,16 +673,7 @@
           <w:szCs w:val="24"/>
           <w:lang w:val="ro-RO"/>
         </w:rPr>
-        <w:t xml:space="preserve">) </w:t>
-      </w:r>
-      <w:r>
-        <w:rPr>
-          <w:rFonts w:ascii="Arial" w:eastAsia="Times New Roman" w:hAnsi="Arial" w:cs="Arial"/>
-          <w:sz w:val="24"/>
-          <w:szCs w:val="24"/>
-          <w:lang w:val="ro-RO"/>
-        </w:rPr>
-        <w:t xml:space="preserve">Folosind funcția </w:t>
+        <w:t xml:space="preserve">) Folosind funcția </w:t>
       </w:r>
       <w:proofErr w:type="spellStart"/>
       <w:r>
@@ -1001,7 +942,6 @@
         <w:t xml:space="preserve">. </w:t>
       </w:r>
       <w:proofErr w:type="spellStart"/>
-      <w:proofErr w:type="gramStart"/>
       <w:r>
         <w:rPr>
           <w:rFonts w:ascii="Courier New" w:eastAsia="Times New Roman" w:hAnsi="Courier New" w:cs="Courier New"/>
@@ -1023,19 +963,7 @@
           <w:szCs w:val="20"/>
           <w:highlight w:val="lightGray"/>
         </w:rPr>
-        <w:t>(</w:t>
-      </w:r>
-      <w:proofErr w:type="gramEnd"/>
-      <w:r>
-        <w:rPr>
-          <w:rFonts w:ascii="Courier New" w:eastAsia="Times New Roman" w:hAnsi="Courier New" w:cs="Courier New"/>
-          <w:b/>
-          <w:bCs/>
-          <w:sz w:val="20"/>
-          <w:szCs w:val="20"/>
-          <w:highlight w:val="lightGray"/>
-        </w:rPr>
-        <w:t>)</w:t>
+        <w:t>()</w:t>
       </w:r>
     </w:p>
     <w:p>
@@ -1249,7 +1177,6 @@
         <w:t xml:space="preserve">. </w:t>
       </w:r>
       <w:proofErr w:type="spellStart"/>
-      <w:proofErr w:type="gramStart"/>
       <w:r>
         <w:rPr>
           <w:rFonts w:ascii="Courier New" w:eastAsia="Times New Roman" w:hAnsi="Courier New" w:cs="Courier New"/>
@@ -1271,19 +1198,7 @@
           <w:szCs w:val="20"/>
           <w:highlight w:val="lightGray"/>
         </w:rPr>
-        <w:t>(</w:t>
-      </w:r>
-      <w:proofErr w:type="gramEnd"/>
-      <w:r>
-        <w:rPr>
-          <w:rFonts w:ascii="Courier New" w:eastAsia="Times New Roman" w:hAnsi="Courier New" w:cs="Courier New"/>
-          <w:b/>
-          <w:bCs/>
-          <w:sz w:val="20"/>
-          <w:szCs w:val="20"/>
-          <w:highlight w:val="lightGray"/>
-        </w:rPr>
-        <w:t>)</w:t>
+        <w:t>()</w:t>
       </w:r>
     </w:p>
     <w:p>

</xml_diff>